<commit_message>
UIR lb 9 modifed. ISIS lb3 modifed
</commit_message>
<xml_diff>
--- a/ИСИС/Лр3/ЛР3_ИККС_Боров.docx
+++ b/ИСИС/Лр3/ЛР3_ИККС_Боров.docx
@@ -379,6 +379,606 @@
         </w:rPr>
         <w:t>5</w:t>
       </w:r>
+    </w:p>
+    <w:p>
+      <w:pPr>
+        <w:spacing w:line="360" w:lineRule="auto"/>
+        <w:ind w:firstLine="709"/>
+        <w:jc w:val="both"/>
+        <w:rPr>
+          <w:b/>
+          <w:bCs/>
+          <w:sz w:val="28"/>
+        </w:rPr>
+      </w:pPr>
+      <w:r>
+        <w:rPr>
+          <w:b/>
+          <w:bCs/>
+          <w:sz w:val="28"/>
+        </w:rPr>
+        <w:lastRenderedPageBreak/>
+        <w:t>3.1 Цель работы</w:t>
+      </w:r>
+    </w:p>
+    <w:p>
+      <w:pPr>
+        <w:spacing w:line="360" w:lineRule="auto"/>
+        <w:ind w:firstLine="709"/>
+        <w:jc w:val="both"/>
+        <w:rPr>
+          <w:sz w:val="28"/>
+        </w:rPr>
+      </w:pPr>
+    </w:p>
+    <w:p>
+      <w:pPr>
+        <w:spacing w:line="360" w:lineRule="auto"/>
+        <w:ind w:firstLine="709"/>
+        <w:jc w:val="both"/>
+        <w:rPr>
+          <w:sz w:val="28"/>
+        </w:rPr>
+      </w:pPr>
+      <w:r>
+        <w:rPr>
+          <w:sz w:val="28"/>
+        </w:rPr>
+        <w:t>Углубить теоретические сведения о временных и спектральных характеристиках сигналов передачи данных и провести экспериментальное исследование этих характеристик. Приобретение практических навыков измерения временных и спектральных параметров немодулированных и модулированных сигналов.</w:t>
+      </w:r>
+    </w:p>
+    <w:p>
+      <w:pPr>
+        <w:spacing w:line="360" w:lineRule="auto"/>
+        <w:ind w:firstLine="709"/>
+        <w:jc w:val="both"/>
+        <w:rPr>
+          <w:sz w:val="28"/>
+          <w:lang w:val="en-US"/>
+        </w:rPr>
+      </w:pPr>
+    </w:p>
+    <w:p>
+      <w:pPr>
+        <w:spacing w:line="360" w:lineRule="auto"/>
+        <w:ind w:firstLine="709"/>
+        <w:jc w:val="both"/>
+        <w:rPr>
+          <w:sz w:val="28"/>
+          <w:lang w:val="en-US"/>
+        </w:rPr>
+      </w:pPr>
+    </w:p>
+    <w:p>
+      <w:pPr>
+        <w:spacing w:line="360" w:lineRule="auto"/>
+        <w:ind w:firstLine="709"/>
+        <w:jc w:val="both"/>
+        <w:rPr>
+          <w:b/>
+          <w:bCs/>
+          <w:sz w:val="28"/>
+        </w:rPr>
+      </w:pPr>
+      <w:r>
+        <w:rPr>
+          <w:b/>
+          <w:bCs/>
+          <w:sz w:val="28"/>
+        </w:rPr>
+        <w:t>3.2 Порядок выполнения работы</w:t>
+      </w:r>
+    </w:p>
+    <w:p>
+      <w:pPr>
+        <w:spacing w:line="360" w:lineRule="auto"/>
+        <w:ind w:firstLine="709"/>
+        <w:jc w:val="both"/>
+        <w:rPr>
+          <w:sz w:val="28"/>
+        </w:rPr>
+      </w:pPr>
+    </w:p>
+    <w:p>
+      <w:pPr>
+        <w:spacing w:line="360" w:lineRule="auto"/>
+        <w:ind w:firstLine="709"/>
+        <w:jc w:val="both"/>
+        <w:rPr>
+          <w:sz w:val="28"/>
+        </w:rPr>
+      </w:pPr>
+      <w:r>
+        <w:rPr>
+          <w:sz w:val="28"/>
+        </w:rPr>
+        <w:t xml:space="preserve">3.2.1 </w:t>
+      </w:r>
+      <w:r>
+        <w:rPr>
+          <w:sz w:val="28"/>
+        </w:rPr>
+        <w:t xml:space="preserve">Составить схему для исследования временных и спектральных характеристик немодулированных сигналов вида 1:1, 1:3, 1:4 и 1:9 сигналов. Передаваемых со скоростью 2 </w:t>
+      </w:r>
+      <w:proofErr w:type="spellStart"/>
+      <w:r>
+        <w:rPr>
+          <w:sz w:val="28"/>
+        </w:rPr>
+        <w:t>кБод</w:t>
+      </w:r>
+      <w:proofErr w:type="spellEnd"/>
+      <w:r>
+        <w:rPr>
+          <w:sz w:val="28"/>
+        </w:rPr>
+        <w:t xml:space="preserve">. </w:t>
+      </w:r>
+    </w:p>
+    <w:p>
+      <w:pPr>
+        <w:spacing w:line="360" w:lineRule="auto"/>
+        <w:ind w:firstLine="709"/>
+        <w:jc w:val="both"/>
+        <w:rPr>
+          <w:sz w:val="28"/>
+        </w:rPr>
+      </w:pPr>
+      <w:r>
+        <w:rPr>
+          <w:sz w:val="28"/>
+        </w:rPr>
+        <w:t>3.</w:t>
+      </w:r>
+      <w:r>
+        <w:rPr>
+          <w:sz w:val="28"/>
+        </w:rPr>
+        <w:t>2.</w:t>
+      </w:r>
+      <w:r>
+        <w:rPr>
+          <w:sz w:val="28"/>
+        </w:rPr>
+        <w:t>2</w:t>
+      </w:r>
+      <w:r>
+        <w:rPr>
+          <w:sz w:val="28"/>
+        </w:rPr>
+        <w:t xml:space="preserve"> Составить схемы формирования АМ</w:t>
+      </w:r>
+      <w:proofErr w:type="gramStart"/>
+      <w:r>
+        <w:rPr>
+          <w:sz w:val="28"/>
+        </w:rPr>
+        <w:t>- ,</w:t>
+      </w:r>
+      <w:proofErr w:type="gramEnd"/>
+      <w:r>
+        <w:rPr>
+          <w:sz w:val="28"/>
+        </w:rPr>
+        <w:t xml:space="preserve"> ЧМ- и ФМ-сигналов. </w:t>
+      </w:r>
+    </w:p>
+    <w:p>
+      <w:pPr>
+        <w:spacing w:line="360" w:lineRule="auto"/>
+        <w:ind w:firstLine="709"/>
+        <w:jc w:val="both"/>
+        <w:rPr>
+          <w:sz w:val="28"/>
+        </w:rPr>
+      </w:pPr>
+      <w:r>
+        <w:rPr>
+          <w:sz w:val="28"/>
+        </w:rPr>
+        <w:t>3.2.</w:t>
+      </w:r>
+      <w:r>
+        <w:rPr>
+          <w:sz w:val="28"/>
+        </w:rPr>
+        <w:t xml:space="preserve">3 Снять осциллограммы информационного и модулированного АМ-, ЧМ- и ФМ-сигналов и измерить временные параметры сигналов вида 1:2; 1:4; 1:9, передаваемых со скоростью (i+1)1000 Бод, где i − последняя цифра номера зачетной книжки. Частота несущей для АМ (i+1)1000 Гц, Нижняя частота  при ЧМ равна (i+1)1000 Гц, а верхняя частота в 2 раза выше нижней, несущая частота при ФМ-сигналов равна (i+1)1000 Гц. Скорость манипуляции при ЧМ и ФМ (i+1)100 Бод. </w:t>
+      </w:r>
+    </w:p>
+    <w:p>
+      <w:pPr>
+        <w:spacing w:line="360" w:lineRule="auto"/>
+        <w:ind w:firstLine="709"/>
+        <w:jc w:val="both"/>
+        <w:rPr>
+          <w:sz w:val="28"/>
+        </w:rPr>
+      </w:pPr>
+      <w:r>
+        <w:rPr>
+          <w:sz w:val="28"/>
+        </w:rPr>
+        <w:t>3.2.</w:t>
+      </w:r>
+      <w:r>
+        <w:rPr>
+          <w:sz w:val="28"/>
+        </w:rPr>
+        <w:t xml:space="preserve">4 Измерить частоты и амплитуды спектральных компонентов модулированных и информационного сигналов с параметрами, указанными в п.3. </w:t>
+      </w:r>
+    </w:p>
+    <w:p>
+      <w:pPr>
+        <w:spacing w:line="360" w:lineRule="auto"/>
+        <w:ind w:firstLine="709"/>
+        <w:jc w:val="both"/>
+        <w:rPr>
+          <w:sz w:val="28"/>
+        </w:rPr>
+      </w:pPr>
+      <w:r>
+        <w:rPr>
+          <w:sz w:val="28"/>
+        </w:rPr>
+        <w:t>3.2.</w:t>
+      </w:r>
+      <w:r>
+        <w:rPr>
+          <w:sz w:val="28"/>
+        </w:rPr>
+        <w:t xml:space="preserve">5 Исследовать изменение вида и параметров модулированных сигналов и их спектральных компонентов в зависимости от параметров модуляции, в частности, при α = 4, 6, 8 и при увеличении скорости манипуляции в 2 раза, а также при увеличении несущей при АМ и ФМ и средней частоты при ЧМ вдвое. </w:t>
+      </w:r>
+    </w:p>
+    <w:p>
+      <w:pPr>
+        <w:spacing w:line="360" w:lineRule="auto"/>
+        <w:ind w:firstLine="709"/>
+        <w:jc w:val="both"/>
+        <w:rPr>
+          <w:sz w:val="28"/>
+          <w:lang w:val="en-US"/>
+        </w:rPr>
+      </w:pPr>
+      <w:r>
+        <w:rPr>
+          <w:sz w:val="28"/>
+        </w:rPr>
+        <w:lastRenderedPageBreak/>
+        <w:t>3.2.</w:t>
+      </w:r>
+      <w:r>
+        <w:rPr>
+          <w:sz w:val="28"/>
+        </w:rPr>
+        <w:t>6 Сделать выводы по результатам исследований о связи спектра сигнала с его временным представлением и изменении спектра при изменении скорости передачи сигналов и величины несущей.</w:t>
+      </w:r>
+    </w:p>
+    <w:p>
+      <w:pPr>
+        <w:spacing w:line="360" w:lineRule="auto"/>
+        <w:ind w:firstLine="709"/>
+        <w:jc w:val="both"/>
+        <w:rPr>
+          <w:sz w:val="28"/>
+          <w:lang w:val="en-US"/>
+        </w:rPr>
+      </w:pPr>
+    </w:p>
+    <w:p>
+      <w:pPr>
+        <w:spacing w:line="360" w:lineRule="auto"/>
+        <w:ind w:firstLine="709"/>
+        <w:jc w:val="both"/>
+        <w:rPr>
+          <w:sz w:val="28"/>
+          <w:lang w:val="en-US"/>
+        </w:rPr>
+      </w:pPr>
+    </w:p>
+    <w:p>
+      <w:pPr>
+        <w:spacing w:line="360" w:lineRule="auto"/>
+        <w:ind w:firstLine="709"/>
+        <w:jc w:val="both"/>
+        <w:rPr>
+          <w:sz w:val="28"/>
+        </w:rPr>
+      </w:pPr>
+      <w:r>
+        <w:rPr>
+          <w:b/>
+          <w:bCs/>
+          <w:sz w:val="28"/>
+          <w:lang w:val="en-US"/>
+        </w:rPr>
+        <w:t xml:space="preserve">3.3 </w:t>
+      </w:r>
+      <w:r>
+        <w:rPr>
+          <w:b/>
+          <w:bCs/>
+          <w:sz w:val="28"/>
+        </w:rPr>
+        <w:t>Индивидуальный вариант №6</w:t>
+      </w:r>
+    </w:p>
+    <w:p>
+      <w:pPr>
+        <w:spacing w:line="360" w:lineRule="auto"/>
+        <w:ind w:firstLine="709"/>
+        <w:jc w:val="both"/>
+        <w:rPr>
+          <w:sz w:val="28"/>
+        </w:rPr>
+      </w:pPr>
+    </w:p>
+    <w:p>
+      <w:pPr>
+        <w:spacing w:line="360" w:lineRule="auto"/>
+        <w:ind w:firstLine="709"/>
+        <w:jc w:val="both"/>
+        <w:rPr>
+          <w:sz w:val="28"/>
+        </w:rPr>
+      </w:pPr>
+    </w:p>
+    <w:p>
+      <w:pPr>
+        <w:spacing w:line="360" w:lineRule="auto"/>
+        <w:ind w:firstLine="709"/>
+        <w:jc w:val="both"/>
+        <w:rPr>
+          <w:b/>
+          <w:bCs/>
+          <w:sz w:val="28"/>
+        </w:rPr>
+      </w:pPr>
+      <w:r>
+        <w:rPr>
+          <w:b/>
+          <w:bCs/>
+          <w:sz w:val="28"/>
+        </w:rPr>
+        <w:t>3.4 Ход работы</w:t>
+      </w:r>
+    </w:p>
+    <w:p>
+      <w:pPr>
+        <w:spacing w:line="360" w:lineRule="auto"/>
+        <w:ind w:firstLine="709"/>
+        <w:jc w:val="both"/>
+        <w:rPr>
+          <w:sz w:val="28"/>
+        </w:rPr>
+      </w:pPr>
+    </w:p>
+    <w:p>
+      <w:pPr>
+        <w:spacing w:line="360" w:lineRule="auto"/>
+        <w:ind w:firstLine="709"/>
+        <w:jc w:val="both"/>
+        <w:rPr>
+          <w:sz w:val="28"/>
+        </w:rPr>
+      </w:pPr>
+      <w:r>
+        <w:rPr>
+          <w:sz w:val="28"/>
+        </w:rPr>
+        <w:t xml:space="preserve">3.4.1 </w:t>
+      </w:r>
+      <w:r>
+        <w:rPr>
+          <w:sz w:val="28"/>
+        </w:rPr>
+        <w:t xml:space="preserve">Была составлена схема для исследования временных и спектральных характеристик немодулированных сигналов (рисунок 3.1). </w:t>
+      </w:r>
+      <w:r>
+        <w:rPr>
+          <w:sz w:val="28"/>
+        </w:rPr>
+        <w:t xml:space="preserve">Были сняты осциллограммы и измерены временные параметры информационного и модулированного АМ (рисунки 3.2–3.3), ЧМ (рисунок 3.4–3.5) и ФМ (рисунок 3.6–3.7) сигналов вида 1:2, передаваемых со скоростью </w:t>
+      </w:r>
+      <w:r>
+        <w:rPr>
+          <w:sz w:val="28"/>
+        </w:rPr>
+        <w:t>7</w:t>
+      </w:r>
+      <w:r>
+        <w:rPr>
+          <w:sz w:val="28"/>
+        </w:rPr>
+        <w:t xml:space="preserve">000 Бод для амплитудной модуляции и </w:t>
+      </w:r>
+      <w:r>
+        <w:rPr>
+          <w:sz w:val="28"/>
+        </w:rPr>
+        <w:t>7</w:t>
+      </w:r>
+      <w:r>
+        <w:rPr>
+          <w:sz w:val="28"/>
+        </w:rPr>
+        <w:t>00 Бод для частотной и фазовой модуляции.</w:t>
+      </w:r>
+    </w:p>
+    <w:p>
+      <w:pPr>
+        <w:spacing w:line="360" w:lineRule="auto"/>
+        <w:ind w:firstLine="709"/>
+        <w:jc w:val="center"/>
+        <w:rPr>
+          <w:sz w:val="28"/>
+        </w:rPr>
+      </w:pPr>
+    </w:p>
+    <w:p>
+      <w:pPr>
+        <w:spacing w:line="360" w:lineRule="auto"/>
+        <w:jc w:val="center"/>
+        <w:rPr>
+          <w:sz w:val="28"/>
+        </w:rPr>
+      </w:pPr>
+      <w:r>
+        <w:rPr>
+          <w:sz w:val="28"/>
+        </w:rPr>
+        <w:drawing>
+          <wp:inline distT="0" distB="0" distL="0" distR="0" wp14:anchorId="73A55761" wp14:editId="5333EB30">
+            <wp:extent cx="5940425" cy="2426335"/>
+            <wp:effectExtent l="0" t="0" r="3175" b="0"/>
+            <wp:docPr id="1" name="Рисунок 1"/>
+            <wp:cNvGraphicFramePr>
+              <a:graphicFrameLocks xmlns:a="http://schemas.openxmlformats.org/drawingml/2006/main" noChangeAspect="1"/>
+            </wp:cNvGraphicFramePr>
+            <a:graphic xmlns:a="http://schemas.openxmlformats.org/drawingml/2006/main">
+              <a:graphicData uri="http://schemas.openxmlformats.org/drawingml/2006/picture">
+                <pic:pic xmlns:pic="http://schemas.openxmlformats.org/drawingml/2006/picture">
+                  <pic:nvPicPr>
+                    <pic:cNvPr id="1" name=""/>
+                    <pic:cNvPicPr/>
+                  </pic:nvPicPr>
+                  <pic:blipFill>
+                    <a:blip r:embed="rId4"/>
+                    <a:stretch>
+                      <a:fillRect/>
+                    </a:stretch>
+                  </pic:blipFill>
+                  <pic:spPr>
+                    <a:xfrm>
+                      <a:off x="0" y="0"/>
+                      <a:ext cx="5940425" cy="2426335"/>
+                    </a:xfrm>
+                    <a:prstGeom prst="rect">
+                      <a:avLst/>
+                    </a:prstGeom>
+                  </pic:spPr>
+                </pic:pic>
+              </a:graphicData>
+            </a:graphic>
+          </wp:inline>
+        </w:drawing>
+      </w:r>
+    </w:p>
+    <w:p>
+      <w:pPr>
+        <w:spacing w:line="360" w:lineRule="auto"/>
+        <w:jc w:val="center"/>
+        <w:rPr>
+          <w:sz w:val="28"/>
+          <w:lang w:val="en-US"/>
+        </w:rPr>
+      </w:pPr>
+      <w:r>
+        <w:rPr>
+          <w:sz w:val="28"/>
+        </w:rPr>
+        <w:t>Рисунок 3.1 – Схема для исследования временных и спектральных характеристик сигнала вида 1:2</w:t>
+      </w:r>
+    </w:p>
+    <w:p>
+      <w:pPr>
+        <w:spacing w:line="360" w:lineRule="auto"/>
+        <w:jc w:val="center"/>
+        <w:rPr>
+          <w:sz w:val="28"/>
+          <w:lang w:val="en-US"/>
+        </w:rPr>
+      </w:pPr>
+    </w:p>
+    <w:p>
+      <w:pPr>
+        <w:spacing w:line="360" w:lineRule="auto"/>
+        <w:jc w:val="center"/>
+        <w:rPr>
+          <w:sz w:val="28"/>
+          <w:lang w:val="en-US"/>
+        </w:rPr>
+      </w:pPr>
+      <w:r>
+        <w:rPr>
+          <w:sz w:val="28"/>
+          <w:lang w:val="en-US"/>
+        </w:rPr>
+        <w:lastRenderedPageBreak/>
+        <w:drawing>
+          <wp:inline distT="0" distB="0" distL="0" distR="0" wp14:anchorId="2A64B5CD" wp14:editId="712C1C58">
+            <wp:extent cx="5940425" cy="3893820"/>
+            <wp:effectExtent l="0" t="0" r="3175" b="0"/>
+            <wp:docPr id="2" name="Рисунок 2"/>
+            <wp:cNvGraphicFramePr>
+              <a:graphicFrameLocks xmlns:a="http://schemas.openxmlformats.org/drawingml/2006/main" noChangeAspect="1"/>
+            </wp:cNvGraphicFramePr>
+            <a:graphic xmlns:a="http://schemas.openxmlformats.org/drawingml/2006/main">
+              <a:graphicData uri="http://schemas.openxmlformats.org/drawingml/2006/picture">
+                <pic:pic xmlns:pic="http://schemas.openxmlformats.org/drawingml/2006/picture">
+                  <pic:nvPicPr>
+                    <pic:cNvPr id="1" name=""/>
+                    <pic:cNvPicPr/>
+                  </pic:nvPicPr>
+                  <pic:blipFill>
+                    <a:blip r:embed="rId5"/>
+                    <a:stretch>
+                      <a:fillRect/>
+                    </a:stretch>
+                  </pic:blipFill>
+                  <pic:spPr>
+                    <a:xfrm>
+                      <a:off x="0" y="0"/>
+                      <a:ext cx="5940425" cy="3893820"/>
+                    </a:xfrm>
+                    <a:prstGeom prst="rect">
+                      <a:avLst/>
+                    </a:prstGeom>
+                  </pic:spPr>
+                </pic:pic>
+              </a:graphicData>
+            </a:graphic>
+          </wp:inline>
+        </w:drawing>
+      </w:r>
+    </w:p>
+    <w:p>
+      <w:pPr>
+        <w:spacing w:line="360" w:lineRule="auto"/>
+        <w:jc w:val="center"/>
+        <w:rPr>
+          <w:sz w:val="28"/>
+        </w:rPr>
+      </w:pPr>
+      <w:r>
+        <w:rPr>
+          <w:sz w:val="28"/>
+        </w:rPr>
+        <w:t xml:space="preserve">Рисунок 3.2 – </w:t>
+      </w:r>
+      <w:r>
+        <w:rPr>
+          <w:sz w:val="28"/>
+        </w:rPr>
+        <w:t>Осциллограмма информационного и модулированного АМ-сигнала вида 1:2</w:t>
+      </w:r>
+    </w:p>
+    <w:p>
+      <w:pPr>
+        <w:spacing w:line="360" w:lineRule="auto"/>
+        <w:jc w:val="center"/>
+        <w:rPr>
+          <w:sz w:val="28"/>
+        </w:rPr>
+      </w:pPr>
+    </w:p>
+    <w:p>
+      <w:pPr>
+        <w:spacing w:line="360" w:lineRule="auto"/>
+        <w:jc w:val="center"/>
+        <w:rPr>
+          <w:sz w:val="28"/>
+        </w:rPr>
+      </w:pPr>
     </w:p>
     <w:p/>
     <w:sectPr>
@@ -1066,7 +1666,6 @@
   <w:style w:type="character" w:default="1" w:styleId="a0">
     <w:name w:val="Default Paragraph Font"/>
     <w:uiPriority w:val="1"/>
-    <w:semiHidden/>
     <w:unhideWhenUsed/>
   </w:style>
   <w:style w:type="table" w:default="1" w:styleId="a1">

</xml_diff>